<commit_message>
Completed financial trading course on datacamp
Completed financial trading course on datacamp
Drafting Capstone script with xts
</commit_message>
<xml_diff>
--- a/Capstone/CapstoneProject.docx
+++ b/Capstone/CapstoneProject.docx
@@ -172,6 +172,151 @@
       <w:pPr>
         <w:rPr>
           <w:rStyle w:val="Hyperlink"/>
+          <w:color w:val="auto"/>
+          <w:u w:val="none"/>
+        </w:rPr>
+      </w:pPr>
+      <w:r>
+        <w:rPr>
+          <w:rStyle w:val="Hyperlink"/>
+          <w:color w:val="auto"/>
+          <w:u w:val="none"/>
+        </w:rPr>
+        <w:t xml:space="preserve">For this project, I will implement and compare 2 </w:t>
+      </w:r>
+      <w:r>
+        <w:rPr>
+          <w:rStyle w:val="Hyperlink"/>
+          <w:color w:val="auto"/>
+          <w:u w:val="none"/>
+        </w:rPr>
+        <w:t xml:space="preserve">financial </w:t>
+      </w:r>
+      <w:r>
+        <w:rPr>
+          <w:rStyle w:val="Hyperlink"/>
+          <w:color w:val="auto"/>
+          <w:u w:val="none"/>
+        </w:rPr>
+        <w:t xml:space="preserve">trading </w:t>
+      </w:r>
+      <w:bookmarkStart w:id="0" w:name="_GoBack"/>
+      <w:bookmarkEnd w:id="0"/>
+      <w:r>
+        <w:rPr>
+          <w:rStyle w:val="Hyperlink"/>
+          <w:color w:val="auto"/>
+          <w:u w:val="none"/>
+        </w:rPr>
+        <w:t>strategies:</w:t>
+      </w:r>
+    </w:p>
+    <w:p>
+      <w:pPr>
+        <w:pStyle w:val="ListParagraph"/>
+        <w:numPr>
+          <w:ilvl w:val="0"/>
+          <w:numId w:val="7"/>
+        </w:numPr>
+        <w:rPr>
+          <w:rStyle w:val="Hyperlink"/>
+          <w:color w:val="auto"/>
+          <w:u w:val="none"/>
+        </w:rPr>
+      </w:pPr>
+      <w:r>
+        <w:rPr>
+          <w:rStyle w:val="Hyperlink"/>
+          <w:color w:val="auto"/>
+          <w:u w:val="none"/>
+        </w:rPr>
+        <w:t>Moving</w:t>
+      </w:r>
+      <w:r>
+        <w:rPr>
+          <w:rStyle w:val="Hyperlink"/>
+          <w:color w:val="auto"/>
+          <w:u w:val="none"/>
+        </w:rPr>
+        <w:t xml:space="preserve"> average/trend</w:t>
+      </w:r>
+    </w:p>
+    <w:p>
+      <w:pPr>
+        <w:pStyle w:val="ListParagraph"/>
+        <w:numPr>
+          <w:ilvl w:val="0"/>
+          <w:numId w:val="7"/>
+        </w:numPr>
+        <w:rPr>
+          <w:rStyle w:val="Hyperlink"/>
+          <w:color w:val="auto"/>
+          <w:u w:val="none"/>
+        </w:rPr>
+      </w:pPr>
+      <w:r>
+        <w:rPr>
+          <w:rStyle w:val="Hyperlink"/>
+          <w:color w:val="auto"/>
+          <w:u w:val="none"/>
+        </w:rPr>
+        <w:t>O</w:t>
+      </w:r>
+      <w:r>
+        <w:rPr>
+          <w:rStyle w:val="Hyperlink"/>
+          <w:color w:val="auto"/>
+          <w:u w:val="none"/>
+        </w:rPr>
+        <w:t>scillation/reversion.</w:t>
+      </w:r>
+    </w:p>
+    <w:p>
+      <w:pPr>
+        <w:rPr>
+          <w:rStyle w:val="Hyperlink"/>
+          <w:color w:val="auto"/>
+          <w:u w:val="none"/>
+        </w:rPr>
+      </w:pPr>
+    </w:p>
+    <w:p>
+      <w:pPr>
+        <w:rPr>
+          <w:rStyle w:val="Hyperlink"/>
+          <w:color w:val="auto"/>
+          <w:u w:val="none"/>
+        </w:rPr>
+      </w:pPr>
+      <w:r>
+        <w:rPr>
+          <w:rStyle w:val="Hyperlink"/>
+          <w:color w:val="auto"/>
+          <w:u w:val="none"/>
+        </w:rPr>
+        <w:t>Modern algorithms already implemented</w:t>
+      </w:r>
+      <w:r>
+        <w:rPr>
+          <w:rStyle w:val="Hyperlink"/>
+          <w:color w:val="auto"/>
+          <w:u w:val="none"/>
+        </w:rPr>
+        <w:t xml:space="preserve"> (just to know)</w:t>
+      </w:r>
+      <w:r>
+        <w:rPr>
+          <w:rStyle w:val="Hyperlink"/>
+          <w:color w:val="auto"/>
+          <w:u w:val="none"/>
+        </w:rPr>
+        <w:t>:</w:t>
+      </w:r>
+    </w:p>
+    <w:p>
+      <w:pPr>
+        <w:rPr>
+          <w:rStyle w:val="Hyperlink"/>
         </w:rPr>
       </w:pPr>
       <w:r>
@@ -475,8 +620,6 @@
         </w:rPr>
         <w:t>https://cran.r-project.org/web/packages/data.table/index.html</w:t>
       </w:r>
-      <w:bookmarkStart w:id="0" w:name="_GoBack"/>
-      <w:bookmarkEnd w:id="0"/>
     </w:p>
     <w:p>
       <w:pPr>
@@ -801,6 +944,231 @@
     </w:lvl>
   </w:abstractNum>
   <w:abstractNum w:abstractNumId="3" w15:restartNumberingAfterBreak="0">
+    <w:nsid w:val="1A1D7BE5"/>
+    <w:multiLevelType w:val="hybridMultilevel"/>
+    <w:tmpl w:val="824C00D2"/>
+    <w:lvl w:ilvl="0" w:tplc="940C0640">
+      <w:start w:val="1"/>
+      <w:numFmt w:val="bullet"/>
+      <w:lvlText w:val=""/>
+      <w:lvlJc w:val="left"/>
+      <w:pPr>
+        <w:ind w:left="720" w:hanging="360"/>
+      </w:pPr>
+      <w:rPr>
+        <w:rFonts w:ascii="Symbol" w:hAnsi="Symbol" w:hint="default"/>
+      </w:rPr>
+    </w:lvl>
+    <w:lvl w:ilvl="1" w:tplc="04090003" w:tentative="1">
+      <w:start w:val="1"/>
+      <w:numFmt w:val="bullet"/>
+      <w:lvlText w:val="o"/>
+      <w:lvlJc w:val="left"/>
+      <w:pPr>
+        <w:ind w:left="1440" w:hanging="360"/>
+      </w:pPr>
+      <w:rPr>
+        <w:rFonts w:ascii="Courier New" w:hAnsi="Courier New" w:cs="Courier New" w:hint="default"/>
+      </w:rPr>
+    </w:lvl>
+    <w:lvl w:ilvl="2" w:tplc="04090005" w:tentative="1">
+      <w:start w:val="1"/>
+      <w:numFmt w:val="bullet"/>
+      <w:lvlText w:val=""/>
+      <w:lvlJc w:val="left"/>
+      <w:pPr>
+        <w:ind w:left="2160" w:hanging="360"/>
+      </w:pPr>
+      <w:rPr>
+        <w:rFonts w:ascii="Wingdings" w:hAnsi="Wingdings" w:hint="default"/>
+      </w:rPr>
+    </w:lvl>
+    <w:lvl w:ilvl="3" w:tplc="04090001" w:tentative="1">
+      <w:start w:val="1"/>
+      <w:numFmt w:val="bullet"/>
+      <w:lvlText w:val=""/>
+      <w:lvlJc w:val="left"/>
+      <w:pPr>
+        <w:ind w:left="2880" w:hanging="360"/>
+      </w:pPr>
+      <w:rPr>
+        <w:rFonts w:ascii="Symbol" w:hAnsi="Symbol" w:hint="default"/>
+      </w:rPr>
+    </w:lvl>
+    <w:lvl w:ilvl="4" w:tplc="04090003" w:tentative="1">
+      <w:start w:val="1"/>
+      <w:numFmt w:val="bullet"/>
+      <w:lvlText w:val="o"/>
+      <w:lvlJc w:val="left"/>
+      <w:pPr>
+        <w:ind w:left="3600" w:hanging="360"/>
+      </w:pPr>
+      <w:rPr>
+        <w:rFonts w:ascii="Courier New" w:hAnsi="Courier New" w:cs="Courier New" w:hint="default"/>
+      </w:rPr>
+    </w:lvl>
+    <w:lvl w:ilvl="5" w:tplc="04090005" w:tentative="1">
+      <w:start w:val="1"/>
+      <w:numFmt w:val="bullet"/>
+      <w:lvlText w:val=""/>
+      <w:lvlJc w:val="left"/>
+      <w:pPr>
+        <w:ind w:left="4320" w:hanging="360"/>
+      </w:pPr>
+      <w:rPr>
+        <w:rFonts w:ascii="Wingdings" w:hAnsi="Wingdings" w:hint="default"/>
+      </w:rPr>
+    </w:lvl>
+    <w:lvl w:ilvl="6" w:tplc="04090001" w:tentative="1">
+      <w:start w:val="1"/>
+      <w:numFmt w:val="bullet"/>
+      <w:lvlText w:val=""/>
+      <w:lvlJc w:val="left"/>
+      <w:pPr>
+        <w:ind w:left="5040" w:hanging="360"/>
+      </w:pPr>
+      <w:rPr>
+        <w:rFonts w:ascii="Symbol" w:hAnsi="Symbol" w:hint="default"/>
+      </w:rPr>
+    </w:lvl>
+    <w:lvl w:ilvl="7" w:tplc="04090003" w:tentative="1">
+      <w:start w:val="1"/>
+      <w:numFmt w:val="bullet"/>
+      <w:lvlText w:val="o"/>
+      <w:lvlJc w:val="left"/>
+      <w:pPr>
+        <w:ind w:left="5760" w:hanging="360"/>
+      </w:pPr>
+      <w:rPr>
+        <w:rFonts w:ascii="Courier New" w:hAnsi="Courier New" w:cs="Courier New" w:hint="default"/>
+      </w:rPr>
+    </w:lvl>
+    <w:lvl w:ilvl="8" w:tplc="04090005" w:tentative="1">
+      <w:start w:val="1"/>
+      <w:numFmt w:val="bullet"/>
+      <w:lvlText w:val=""/>
+      <w:lvlJc w:val="left"/>
+      <w:pPr>
+        <w:ind w:left="6480" w:hanging="360"/>
+      </w:pPr>
+      <w:rPr>
+        <w:rFonts w:ascii="Wingdings" w:hAnsi="Wingdings" w:hint="default"/>
+      </w:rPr>
+    </w:lvl>
+  </w:abstractNum>
+  <w:abstractNum w:abstractNumId="4" w15:restartNumberingAfterBreak="0">
+    <w:nsid w:val="1D0E5AF2"/>
+    <w:multiLevelType w:val="hybridMultilevel"/>
+    <w:tmpl w:val="C694D736"/>
+    <w:lvl w:ilvl="0" w:tplc="E0F830E2">
+      <w:numFmt w:val="bullet"/>
+      <w:lvlText w:val=""/>
+      <w:lvlJc w:val="left"/>
+      <w:pPr>
+        <w:ind w:left="720" w:hanging="360"/>
+      </w:pPr>
+      <w:rPr>
+        <w:rFonts w:ascii="Symbol" w:eastAsiaTheme="minorHAnsi" w:hAnsi="Symbol" w:cstheme="minorBidi" w:hint="default"/>
+      </w:rPr>
+    </w:lvl>
+    <w:lvl w:ilvl="1" w:tplc="04090003" w:tentative="1">
+      <w:start w:val="1"/>
+      <w:numFmt w:val="bullet"/>
+      <w:lvlText w:val="o"/>
+      <w:lvlJc w:val="left"/>
+      <w:pPr>
+        <w:ind w:left="1440" w:hanging="360"/>
+      </w:pPr>
+      <w:rPr>
+        <w:rFonts w:ascii="Courier New" w:hAnsi="Courier New" w:cs="Courier New" w:hint="default"/>
+      </w:rPr>
+    </w:lvl>
+    <w:lvl w:ilvl="2" w:tplc="04090005" w:tentative="1">
+      <w:start w:val="1"/>
+      <w:numFmt w:val="bullet"/>
+      <w:lvlText w:val=""/>
+      <w:lvlJc w:val="left"/>
+      <w:pPr>
+        <w:ind w:left="2160" w:hanging="360"/>
+      </w:pPr>
+      <w:rPr>
+        <w:rFonts w:ascii="Wingdings" w:hAnsi="Wingdings" w:hint="default"/>
+      </w:rPr>
+    </w:lvl>
+    <w:lvl w:ilvl="3" w:tplc="04090001" w:tentative="1">
+      <w:start w:val="1"/>
+      <w:numFmt w:val="bullet"/>
+      <w:lvlText w:val=""/>
+      <w:lvlJc w:val="left"/>
+      <w:pPr>
+        <w:ind w:left="2880" w:hanging="360"/>
+      </w:pPr>
+      <w:rPr>
+        <w:rFonts w:ascii="Symbol" w:hAnsi="Symbol" w:hint="default"/>
+      </w:rPr>
+    </w:lvl>
+    <w:lvl w:ilvl="4" w:tplc="04090003" w:tentative="1">
+      <w:start w:val="1"/>
+      <w:numFmt w:val="bullet"/>
+      <w:lvlText w:val="o"/>
+      <w:lvlJc w:val="left"/>
+      <w:pPr>
+        <w:ind w:left="3600" w:hanging="360"/>
+      </w:pPr>
+      <w:rPr>
+        <w:rFonts w:ascii="Courier New" w:hAnsi="Courier New" w:cs="Courier New" w:hint="default"/>
+      </w:rPr>
+    </w:lvl>
+    <w:lvl w:ilvl="5" w:tplc="04090005" w:tentative="1">
+      <w:start w:val="1"/>
+      <w:numFmt w:val="bullet"/>
+      <w:lvlText w:val=""/>
+      <w:lvlJc w:val="left"/>
+      <w:pPr>
+        <w:ind w:left="4320" w:hanging="360"/>
+      </w:pPr>
+      <w:rPr>
+        <w:rFonts w:ascii="Wingdings" w:hAnsi="Wingdings" w:hint="default"/>
+      </w:rPr>
+    </w:lvl>
+    <w:lvl w:ilvl="6" w:tplc="04090001" w:tentative="1">
+      <w:start w:val="1"/>
+      <w:numFmt w:val="bullet"/>
+      <w:lvlText w:val=""/>
+      <w:lvlJc w:val="left"/>
+      <w:pPr>
+        <w:ind w:left="5040" w:hanging="360"/>
+      </w:pPr>
+      <w:rPr>
+        <w:rFonts w:ascii="Symbol" w:hAnsi="Symbol" w:hint="default"/>
+      </w:rPr>
+    </w:lvl>
+    <w:lvl w:ilvl="7" w:tplc="04090003" w:tentative="1">
+      <w:start w:val="1"/>
+      <w:numFmt w:val="bullet"/>
+      <w:lvlText w:val="o"/>
+      <w:lvlJc w:val="left"/>
+      <w:pPr>
+        <w:ind w:left="5760" w:hanging="360"/>
+      </w:pPr>
+      <w:rPr>
+        <w:rFonts w:ascii="Courier New" w:hAnsi="Courier New" w:cs="Courier New" w:hint="default"/>
+      </w:rPr>
+    </w:lvl>
+    <w:lvl w:ilvl="8" w:tplc="04090005" w:tentative="1">
+      <w:start w:val="1"/>
+      <w:numFmt w:val="bullet"/>
+      <w:lvlText w:val=""/>
+      <w:lvlJc w:val="left"/>
+      <w:pPr>
+        <w:ind w:left="6480" w:hanging="360"/>
+      </w:pPr>
+      <w:rPr>
+        <w:rFonts w:ascii="Wingdings" w:hAnsi="Wingdings" w:hint="default"/>
+      </w:rPr>
+    </w:lvl>
+  </w:abstractNum>
+  <w:abstractNum w:abstractNumId="5" w15:restartNumberingAfterBreak="0">
     <w:nsid w:val="22E720B4"/>
     <w:multiLevelType w:val="hybridMultilevel"/>
     <w:tmpl w:val="8D54309C"/>
@@ -889,7 +1257,7 @@
       </w:pPr>
     </w:lvl>
   </w:abstractNum>
-  <w:abstractNum w:abstractNumId="4" w15:restartNumberingAfterBreak="0">
+  <w:abstractNum w:abstractNumId="6" w15:restartNumberingAfterBreak="0">
     <w:nsid w:val="23886178"/>
     <w:multiLevelType w:val="hybridMultilevel"/>
     <w:tmpl w:val="E0523F68"/>
@@ -1001,7 +1369,7 @@
       </w:rPr>
     </w:lvl>
   </w:abstractNum>
-  <w:abstractNum w:abstractNumId="5" w15:restartNumberingAfterBreak="0">
+  <w:abstractNum w:abstractNumId="7" w15:restartNumberingAfterBreak="0">
     <w:nsid w:val="7AF37FE8"/>
     <w:multiLevelType w:val="hybridMultilevel"/>
     <w:tmpl w:val="77928866"/>
@@ -1094,7 +1462,7 @@
     <w:abstractNumId w:val="0"/>
   </w:num>
   <w:num w:numId="2">
-    <w:abstractNumId w:val="3"/>
+    <w:abstractNumId w:val="5"/>
   </w:num>
   <w:num w:numId="3">
     <w:abstractNumId w:val="2"/>
@@ -1103,10 +1471,16 @@
     <w:abstractNumId w:val="1"/>
   </w:num>
   <w:num w:numId="5">
-    <w:abstractNumId w:val="4"/>
+    <w:abstractNumId w:val="6"/>
   </w:num>
   <w:num w:numId="6">
-    <w:abstractNumId w:val="5"/>
+    <w:abstractNumId w:val="7"/>
+  </w:num>
+  <w:num w:numId="7">
+    <w:abstractNumId w:val="3"/>
+  </w:num>
+  <w:num w:numId="8">
+    <w:abstractNumId w:val="4"/>
   </w:num>
 </w:numbering>
 </file>

</xml_diff>